<commit_message>
Added the remote to exercise 1
</commit_message>
<xml_diff>
--- a/Week 8/Exercise 1.docx
+++ b/Week 8/Exercise 1.docx
@@ -87,6 +87,7 @@
         <w:rPr>
           <w:b/>
           <w:bCs/>
+          <w:noProof/>
           <w:sz w:val="32"/>
           <w:szCs w:val="32"/>
         </w:rPr>
@@ -166,6 +167,7 @@
         <w:rPr>
           <w:b/>
           <w:bCs/>
+          <w:noProof/>
           <w:sz w:val="32"/>
           <w:szCs w:val="32"/>
         </w:rPr>
@@ -245,6 +247,7 @@
         <w:rPr>
           <w:b/>
           <w:bCs/>
+          <w:noProof/>
           <w:sz w:val="32"/>
           <w:szCs w:val="32"/>
         </w:rPr>
@@ -403,6 +406,7 @@
       <w:r>
         <w:rPr>
           <w:rFonts w:asciiTheme="majorHAnsi" w:hAnsiTheme="majorHAnsi" w:cstheme="majorHAnsi"/>
+          <w:noProof/>
           <w:sz w:val="24"/>
           <w:szCs w:val="24"/>
         </w:rPr>
@@ -515,6 +519,7 @@
       <w:r>
         <w:rPr>
           <w:rFonts w:asciiTheme="majorHAnsi" w:hAnsiTheme="majorHAnsi" w:cstheme="majorHAnsi"/>
+          <w:noProof/>
           <w:sz w:val="24"/>
           <w:szCs w:val="24"/>
         </w:rPr>
@@ -585,6 +590,7 @@
       <w:r>
         <w:rPr>
           <w:rFonts w:asciiTheme="majorHAnsi" w:hAnsiTheme="majorHAnsi" w:cstheme="majorHAnsi"/>
+          <w:noProof/>
           <w:sz w:val="24"/>
           <w:szCs w:val="24"/>
         </w:rPr>
@@ -637,6 +643,7 @@
       <w:r>
         <w:rPr>
           <w:rFonts w:asciiTheme="majorHAnsi" w:hAnsiTheme="majorHAnsi" w:cstheme="majorHAnsi"/>
+          <w:noProof/>
           <w:sz w:val="24"/>
           <w:szCs w:val="24"/>
         </w:rPr>
@@ -725,6 +732,7 @@
           <w:rFonts w:asciiTheme="majorHAnsi" w:hAnsiTheme="majorHAnsi" w:cstheme="majorHAnsi"/>
           <w:b/>
           <w:bCs/>
+          <w:noProof/>
           <w:sz w:val="24"/>
           <w:szCs w:val="24"/>
         </w:rPr>
@@ -821,6 +829,7 @@
           <w:rFonts w:asciiTheme="majorHAnsi" w:hAnsiTheme="majorHAnsi" w:cstheme="majorHAnsi"/>
           <w:b/>
           <w:bCs/>
+          <w:noProof/>
           <w:sz w:val="24"/>
           <w:szCs w:val="24"/>
         </w:rPr>
@@ -849,6 +858,85 @@
                     <a:xfrm>
                       <a:off x="0" y="0"/>
                       <a:ext cx="5731510" cy="566420"/>
+                    </a:xfrm>
+                    <a:prstGeom prst="rect">
+                      <a:avLst/>
+                    </a:prstGeom>
+                  </pic:spPr>
+                </pic:pic>
+              </a:graphicData>
+            </a:graphic>
+          </wp:inline>
+        </w:drawing>
+      </w:r>
+    </w:p>
+    <w:p>
+      <w:pPr>
+        <w:spacing w:line="240" w:lineRule="auto"/>
+        <w:rPr>
+          <w:rFonts w:asciiTheme="majorHAnsi" w:hAnsiTheme="majorHAnsi" w:cstheme="majorHAnsi"/>
+          <w:b/>
+          <w:bCs/>
+          <w:sz w:val="32"/>
+          <w:szCs w:val="32"/>
+        </w:rPr>
+      </w:pPr>
+      <w:r>
+        <w:rPr>
+          <w:rFonts w:asciiTheme="majorHAnsi" w:hAnsiTheme="majorHAnsi" w:cstheme="majorHAnsi"/>
+          <w:b/>
+          <w:bCs/>
+          <w:sz w:val="32"/>
+          <w:szCs w:val="32"/>
+        </w:rPr>
+        <w:lastRenderedPageBreak/>
+        <w:t>Pushing to GitHub</w:t>
+      </w:r>
+    </w:p>
+    <w:p>
+      <w:pPr>
+        <w:spacing w:line="240" w:lineRule="auto"/>
+        <w:rPr>
+          <w:rFonts w:asciiTheme="majorHAnsi" w:hAnsiTheme="majorHAnsi" w:cstheme="majorHAnsi"/>
+          <w:b/>
+          <w:bCs/>
+          <w:sz w:val="32"/>
+          <w:szCs w:val="32"/>
+        </w:rPr>
+      </w:pPr>
+      <w:r>
+        <w:rPr>
+          <w:rFonts w:asciiTheme="majorHAnsi" w:hAnsiTheme="majorHAnsi" w:cstheme="majorHAnsi"/>
+          <w:b/>
+          <w:bCs/>
+          <w:sz w:val="32"/>
+          <w:szCs w:val="32"/>
+        </w:rPr>
+        <w:drawing>
+          <wp:inline distT="0" distB="0" distL="0" distR="0" wp14:anchorId="47C2B937" wp14:editId="6889DBEC">
+            <wp:extent cx="5731510" cy="1660525"/>
+            <wp:effectExtent l="0" t="0" r="2540" b="0"/>
+            <wp:docPr id="10" name="Picture 10"/>
+            <wp:cNvGraphicFramePr>
+              <a:graphicFrameLocks xmlns:a="http://schemas.openxmlformats.org/drawingml/2006/main" noChangeAspect="1"/>
+            </wp:cNvGraphicFramePr>
+            <a:graphic xmlns:a="http://schemas.openxmlformats.org/drawingml/2006/main">
+              <a:graphicData uri="http://schemas.openxmlformats.org/drawingml/2006/picture">
+                <pic:pic xmlns:pic="http://schemas.openxmlformats.org/drawingml/2006/picture">
+                  <pic:nvPicPr>
+                    <pic:cNvPr id="1" name=""/>
+                    <pic:cNvPicPr/>
+                  </pic:nvPicPr>
+                  <pic:blipFill>
+                    <a:blip r:embed="rId14"/>
+                    <a:stretch>
+                      <a:fillRect/>
+                    </a:stretch>
+                  </pic:blipFill>
+                  <pic:spPr>
+                    <a:xfrm>
+                      <a:off x="0" y="0"/>
+                      <a:ext cx="5731510" cy="1660525"/>
                     </a:xfrm>
                     <a:prstGeom prst="rect">
                       <a:avLst/>

</xml_diff>